<commit_message>
#82 unique foreign keys
</commit_message>
<xml_diff>
--- a/documents/year 4/vkr-backend.docx
+++ b/documents/year 4/vkr-backend.docx
@@ -460,9 +460,6 @@
         <w:spacing w:after="0"/>
         <w:ind w:firstLine="0"/>
         <w:jc w:val="right"/>
-        <w:rPr>
-          <w:lang w:val="en-US"/>
-        </w:rPr>
       </w:pPr>
       <w:r>
         <w:t>«___» _________________ 2024 г.</w:t>
@@ -481,25 +478,16 @@
     <w:p>
       <w:pPr>
         <w:pStyle w:val="a8"/>
-        <w:rPr>
-          <w:lang w:val="en-US"/>
-        </w:rPr>
       </w:pPr>
     </w:p>
     <w:p>
       <w:pPr>
         <w:pStyle w:val="a8"/>
-        <w:rPr>
-          <w:lang w:val="en-US"/>
-        </w:rPr>
       </w:pPr>
     </w:p>
     <w:p>
       <w:pPr>
         <w:pStyle w:val="a8"/>
-        <w:rPr>
-          <w:lang w:val="en-US"/>
-        </w:rPr>
       </w:pPr>
     </w:p>
     <w:p>
@@ -510,17 +498,11 @@
     <w:p>
       <w:pPr>
         <w:pStyle w:val="a8"/>
-        <w:rPr>
-          <w:lang w:val="en-US"/>
-        </w:rPr>
       </w:pPr>
     </w:p>
     <w:p>
       <w:pPr>
         <w:pStyle w:val="a8"/>
-        <w:rPr>
-          <w:lang w:val="en-US"/>
-        </w:rPr>
       </w:pPr>
     </w:p>
     <w:p>
@@ -12878,7 +12860,7 @@
     </w:p>
     <w:tbl>
       <w:tblPr>
-        <w:tblW w:w="5025" w:type="pct"/>
+        <w:tblW w:w="4634" w:type="pct"/>
         <w:tblLook w:val="04A0" w:firstRow="1" w:lastRow="0" w:firstColumn="1" w:lastColumn="0" w:noHBand="0" w:noVBand="1"/>
       </w:tblPr>
       <w:tblGrid>
@@ -12889,16 +12871,16 @@
         <w:gridCol w:w="1383"/>
         <w:gridCol w:w="1094"/>
         <w:gridCol w:w="2036"/>
-        <w:gridCol w:w="1364"/>
+        <w:gridCol w:w="998"/>
         <w:gridCol w:w="2358"/>
       </w:tblGrid>
       <w:tr>
         <w:trPr>
-          <w:trHeight w:val="567"/>
+          <w:trHeight w:val="508"/>
         </w:trPr>
         <w:tc>
           <w:tcPr>
-            <w:tcW w:w="1484" w:type="pct"/>
+            <w:tcW w:w="1540" w:type="pct"/>
             <w:gridSpan w:val="2"/>
             <w:tcBorders>
               <w:top w:val="single" w:sz="4" w:space="0" w:color="auto"/>
@@ -12943,7 +12925,7 @@
         </w:tc>
         <w:tc>
           <w:tcPr>
-            <w:tcW w:w="357" w:type="pct"/>
+            <w:tcW w:w="355" w:type="pct"/>
             <w:tcBorders>
               <w:top w:val="single" w:sz="4" w:space="0" w:color="auto"/>
               <w:left w:val="nil"/>
@@ -12988,7 +12970,7 @@
         </w:tc>
         <w:tc>
           <w:tcPr>
-            <w:tcW w:w="371" w:type="pct"/>
+            <w:tcW w:w="391" w:type="pct"/>
             <w:tcBorders>
               <w:top w:val="single" w:sz="4" w:space="0" w:color="auto"/>
               <w:left w:val="nil"/>
@@ -13033,7 +13015,7 @@
         </w:tc>
         <w:tc>
           <w:tcPr>
-            <w:tcW w:w="453" w:type="pct"/>
+            <w:tcW w:w="477" w:type="pct"/>
             <w:tcBorders>
               <w:top w:val="single" w:sz="4" w:space="0" w:color="auto"/>
               <w:left w:val="nil"/>
@@ -13078,7 +13060,7 @@
         </w:tc>
         <w:tc>
           <w:tcPr>
-            <w:tcW w:w="359" w:type="pct"/>
+            <w:tcW w:w="377" w:type="pct"/>
             <w:tcBorders>
               <w:top w:val="single" w:sz="4" w:space="0" w:color="auto"/>
               <w:left w:val="nil"/>
@@ -13123,7 +13105,7 @@
         </w:tc>
         <w:tc>
           <w:tcPr>
-            <w:tcW w:w="666" w:type="pct"/>
+            <w:tcW w:w="702" w:type="pct"/>
             <w:tcBorders>
               <w:top w:val="single" w:sz="4" w:space="0" w:color="auto"/>
               <w:left w:val="nil"/>
@@ -13177,7 +13159,7 @@
         </w:tc>
         <w:tc>
           <w:tcPr>
-            <w:tcW w:w="539" w:type="pct"/>
+            <w:tcW w:w="344" w:type="pct"/>
             <w:tcBorders>
               <w:top w:val="single" w:sz="4" w:space="0" w:color="auto"/>
               <w:left w:val="nil"/>
@@ -13220,7 +13202,7 @@
         </w:tc>
         <w:tc>
           <w:tcPr>
-            <w:tcW w:w="771" w:type="pct"/>
+            <w:tcW w:w="814" w:type="pct"/>
             <w:tcBorders>
               <w:top w:val="single" w:sz="4" w:space="0" w:color="auto"/>
               <w:left w:val="nil"/>
@@ -13264,11 +13246,11 @@
       </w:tr>
       <w:tr>
         <w:trPr>
-          <w:trHeight w:val="567"/>
+          <w:trHeight w:val="508"/>
         </w:trPr>
         <w:tc>
           <w:tcPr>
-            <w:tcW w:w="513" w:type="pct"/>
+            <w:tcW w:w="514" w:type="pct"/>
             <w:vMerge w:val="restart"/>
             <w:tcBorders>
               <w:top w:val="nil"/>
@@ -13312,7 +13294,7 @@
         </w:tc>
         <w:tc>
           <w:tcPr>
-            <w:tcW w:w="971" w:type="pct"/>
+            <w:tcW w:w="1025" w:type="pct"/>
             <w:tcBorders>
               <w:top w:val="nil"/>
               <w:left w:val="nil"/>
@@ -13355,7 +13337,7 @@
         </w:tc>
         <w:tc>
           <w:tcPr>
-            <w:tcW w:w="357" w:type="pct"/>
+            <w:tcW w:w="355" w:type="pct"/>
             <w:tcBorders>
               <w:top w:val="single" w:sz="4" w:space="0" w:color="auto"/>
               <w:left w:val="single" w:sz="4" w:space="0" w:color="auto"/>
@@ -13396,7 +13378,7 @@
         </w:tc>
         <w:tc>
           <w:tcPr>
-            <w:tcW w:w="371" w:type="pct"/>
+            <w:tcW w:w="391" w:type="pct"/>
             <w:tcBorders>
               <w:top w:val="single" w:sz="4" w:space="0" w:color="auto"/>
               <w:left w:val="single" w:sz="4" w:space="0" w:color="auto"/>
@@ -13437,7 +13419,7 @@
         </w:tc>
         <w:tc>
           <w:tcPr>
-            <w:tcW w:w="453" w:type="pct"/>
+            <w:tcW w:w="477" w:type="pct"/>
             <w:tcBorders>
               <w:top w:val="single" w:sz="4" w:space="0" w:color="auto"/>
               <w:left w:val="single" w:sz="4" w:space="0" w:color="auto"/>
@@ -13478,7 +13460,7 @@
         </w:tc>
         <w:tc>
           <w:tcPr>
-            <w:tcW w:w="359" w:type="pct"/>
+            <w:tcW w:w="377" w:type="pct"/>
             <w:tcBorders>
               <w:top w:val="single" w:sz="4" w:space="0" w:color="auto"/>
               <w:left w:val="single" w:sz="4" w:space="0" w:color="auto"/>
@@ -13519,7 +13501,7 @@
         </w:tc>
         <w:tc>
           <w:tcPr>
-            <w:tcW w:w="666" w:type="pct"/>
+            <w:tcW w:w="702" w:type="pct"/>
             <w:tcBorders>
               <w:top w:val="single" w:sz="4" w:space="0" w:color="auto"/>
               <w:left w:val="single" w:sz="4" w:space="0" w:color="auto"/>
@@ -13560,7 +13542,7 @@
         </w:tc>
         <w:tc>
           <w:tcPr>
-            <w:tcW w:w="539" w:type="pct"/>
+            <w:tcW w:w="344" w:type="pct"/>
             <w:tcBorders>
               <w:top w:val="single" w:sz="4" w:space="0" w:color="auto"/>
               <w:left w:val="single" w:sz="4" w:space="0" w:color="auto"/>
@@ -13601,7 +13583,7 @@
         </w:tc>
         <w:tc>
           <w:tcPr>
-            <w:tcW w:w="771" w:type="pct"/>
+            <w:tcW w:w="814" w:type="pct"/>
             <w:tcBorders>
               <w:top w:val="single" w:sz="4" w:space="0" w:color="auto"/>
               <w:left w:val="single" w:sz="4" w:space="0" w:color="auto"/>
@@ -13643,11 +13625,11 @@
       </w:tr>
       <w:tr>
         <w:trPr>
-          <w:trHeight w:val="567"/>
+          <w:trHeight w:val="508"/>
         </w:trPr>
         <w:tc>
           <w:tcPr>
-            <w:tcW w:w="513" w:type="pct"/>
+            <w:tcW w:w="514" w:type="pct"/>
             <w:vMerge/>
             <w:tcBorders>
               <w:top w:val="nil"/>
@@ -13679,7 +13661,7 @@
         </w:tc>
         <w:tc>
           <w:tcPr>
-            <w:tcW w:w="971" w:type="pct"/>
+            <w:tcW w:w="1025" w:type="pct"/>
             <w:tcBorders>
               <w:top w:val="nil"/>
               <w:left w:val="nil"/>
@@ -13722,7 +13704,7 @@
         </w:tc>
         <w:tc>
           <w:tcPr>
-            <w:tcW w:w="357" w:type="pct"/>
+            <w:tcW w:w="355" w:type="pct"/>
             <w:tcBorders>
               <w:top w:val="single" w:sz="4" w:space="0" w:color="auto"/>
               <w:left w:val="single" w:sz="4" w:space="0" w:color="auto"/>
@@ -13763,7 +13745,7 @@
         </w:tc>
         <w:tc>
           <w:tcPr>
-            <w:tcW w:w="371" w:type="pct"/>
+            <w:tcW w:w="391" w:type="pct"/>
             <w:tcBorders>
               <w:top w:val="single" w:sz="4" w:space="0" w:color="auto"/>
               <w:left w:val="single" w:sz="4" w:space="0" w:color="auto"/>
@@ -13804,7 +13786,7 @@
         </w:tc>
         <w:tc>
           <w:tcPr>
-            <w:tcW w:w="453" w:type="pct"/>
+            <w:tcW w:w="477" w:type="pct"/>
             <w:tcBorders>
               <w:top w:val="single" w:sz="4" w:space="0" w:color="auto"/>
               <w:left w:val="single" w:sz="4" w:space="0" w:color="auto"/>
@@ -13845,7 +13827,7 @@
         </w:tc>
         <w:tc>
           <w:tcPr>
-            <w:tcW w:w="359" w:type="pct"/>
+            <w:tcW w:w="377" w:type="pct"/>
             <w:tcBorders>
               <w:top w:val="single" w:sz="4" w:space="0" w:color="auto"/>
               <w:left w:val="single" w:sz="4" w:space="0" w:color="auto"/>
@@ -13886,7 +13868,7 @@
         </w:tc>
         <w:tc>
           <w:tcPr>
-            <w:tcW w:w="666" w:type="pct"/>
+            <w:tcW w:w="702" w:type="pct"/>
             <w:tcBorders>
               <w:top w:val="single" w:sz="4" w:space="0" w:color="auto"/>
               <w:left w:val="single" w:sz="4" w:space="0" w:color="auto"/>
@@ -13927,7 +13909,7 @@
         </w:tc>
         <w:tc>
           <w:tcPr>
-            <w:tcW w:w="539" w:type="pct"/>
+            <w:tcW w:w="344" w:type="pct"/>
             <w:tcBorders>
               <w:top w:val="single" w:sz="4" w:space="0" w:color="auto"/>
               <w:left w:val="single" w:sz="4" w:space="0" w:color="auto"/>
@@ -13968,7 +13950,7 @@
         </w:tc>
         <w:tc>
           <w:tcPr>
-            <w:tcW w:w="771" w:type="pct"/>
+            <w:tcW w:w="814" w:type="pct"/>
             <w:tcBorders>
               <w:top w:val="single" w:sz="4" w:space="0" w:color="auto"/>
               <w:left w:val="single" w:sz="4" w:space="0" w:color="auto"/>
@@ -14010,11 +13992,11 @@
       </w:tr>
       <w:tr>
         <w:trPr>
-          <w:trHeight w:val="567"/>
+          <w:trHeight w:val="508"/>
         </w:trPr>
         <w:tc>
           <w:tcPr>
-            <w:tcW w:w="513" w:type="pct"/>
+            <w:tcW w:w="514" w:type="pct"/>
             <w:vMerge/>
             <w:tcBorders>
               <w:top w:val="nil"/>
@@ -14046,7 +14028,7 @@
         </w:tc>
         <w:tc>
           <w:tcPr>
-            <w:tcW w:w="971" w:type="pct"/>
+            <w:tcW w:w="1025" w:type="pct"/>
             <w:tcBorders>
               <w:top w:val="nil"/>
               <w:left w:val="nil"/>
@@ -14089,7 +14071,7 @@
         </w:tc>
         <w:tc>
           <w:tcPr>
-            <w:tcW w:w="357" w:type="pct"/>
+            <w:tcW w:w="355" w:type="pct"/>
             <w:tcBorders>
               <w:top w:val="single" w:sz="4" w:space="0" w:color="auto"/>
               <w:left w:val="single" w:sz="4" w:space="0" w:color="auto"/>
@@ -14130,7 +14112,7 @@
         </w:tc>
         <w:tc>
           <w:tcPr>
-            <w:tcW w:w="371" w:type="pct"/>
+            <w:tcW w:w="391" w:type="pct"/>
             <w:tcBorders>
               <w:top w:val="single" w:sz="4" w:space="0" w:color="auto"/>
               <w:left w:val="single" w:sz="4" w:space="0" w:color="auto"/>
@@ -14171,7 +14153,7 @@
         </w:tc>
         <w:tc>
           <w:tcPr>
-            <w:tcW w:w="453" w:type="pct"/>
+            <w:tcW w:w="477" w:type="pct"/>
             <w:tcBorders>
               <w:top w:val="single" w:sz="4" w:space="0" w:color="auto"/>
               <w:left w:val="single" w:sz="4" w:space="0" w:color="auto"/>
@@ -14212,7 +14194,7 @@
         </w:tc>
         <w:tc>
           <w:tcPr>
-            <w:tcW w:w="359" w:type="pct"/>
+            <w:tcW w:w="377" w:type="pct"/>
             <w:tcBorders>
               <w:top w:val="single" w:sz="4" w:space="0" w:color="auto"/>
               <w:left w:val="single" w:sz="4" w:space="0" w:color="auto"/>
@@ -14253,7 +14235,7 @@
         </w:tc>
         <w:tc>
           <w:tcPr>
-            <w:tcW w:w="666" w:type="pct"/>
+            <w:tcW w:w="702" w:type="pct"/>
             <w:tcBorders>
               <w:top w:val="single" w:sz="4" w:space="0" w:color="auto"/>
               <w:left w:val="single" w:sz="4" w:space="0" w:color="auto"/>
@@ -14294,7 +14276,7 @@
         </w:tc>
         <w:tc>
           <w:tcPr>
-            <w:tcW w:w="539" w:type="pct"/>
+            <w:tcW w:w="344" w:type="pct"/>
             <w:tcBorders>
               <w:top w:val="single" w:sz="4" w:space="0" w:color="auto"/>
               <w:left w:val="single" w:sz="4" w:space="0" w:color="auto"/>
@@ -14335,7 +14317,7 @@
         </w:tc>
         <w:tc>
           <w:tcPr>
-            <w:tcW w:w="771" w:type="pct"/>
+            <w:tcW w:w="814" w:type="pct"/>
             <w:tcBorders>
               <w:top w:val="single" w:sz="4" w:space="0" w:color="auto"/>
               <w:left w:val="single" w:sz="4" w:space="0" w:color="auto"/>
@@ -14377,11 +14359,11 @@
       </w:tr>
       <w:tr>
         <w:trPr>
-          <w:trHeight w:val="567"/>
+          <w:trHeight w:val="508"/>
         </w:trPr>
         <w:tc>
           <w:tcPr>
-            <w:tcW w:w="513" w:type="pct"/>
+            <w:tcW w:w="514" w:type="pct"/>
             <w:vMerge/>
             <w:tcBorders>
               <w:top w:val="nil"/>
@@ -14413,7 +14395,7 @@
         </w:tc>
         <w:tc>
           <w:tcPr>
-            <w:tcW w:w="971" w:type="pct"/>
+            <w:tcW w:w="1025" w:type="pct"/>
             <w:tcBorders>
               <w:top w:val="nil"/>
               <w:left w:val="nil"/>
@@ -14456,7 +14438,7 @@
         </w:tc>
         <w:tc>
           <w:tcPr>
-            <w:tcW w:w="357" w:type="pct"/>
+            <w:tcW w:w="355" w:type="pct"/>
             <w:tcBorders>
               <w:top w:val="single" w:sz="4" w:space="0" w:color="auto"/>
               <w:left w:val="single" w:sz="4" w:space="0" w:color="auto"/>
@@ -14497,7 +14479,7 @@
         </w:tc>
         <w:tc>
           <w:tcPr>
-            <w:tcW w:w="371" w:type="pct"/>
+            <w:tcW w:w="391" w:type="pct"/>
             <w:tcBorders>
               <w:top w:val="single" w:sz="4" w:space="0" w:color="auto"/>
               <w:left w:val="single" w:sz="4" w:space="0" w:color="auto"/>
@@ -14538,7 +14520,7 @@
         </w:tc>
         <w:tc>
           <w:tcPr>
-            <w:tcW w:w="453" w:type="pct"/>
+            <w:tcW w:w="477" w:type="pct"/>
             <w:tcBorders>
               <w:top w:val="single" w:sz="4" w:space="0" w:color="auto"/>
               <w:left w:val="single" w:sz="4" w:space="0" w:color="auto"/>
@@ -14579,7 +14561,7 @@
         </w:tc>
         <w:tc>
           <w:tcPr>
-            <w:tcW w:w="359" w:type="pct"/>
+            <w:tcW w:w="377" w:type="pct"/>
             <w:tcBorders>
               <w:top w:val="single" w:sz="4" w:space="0" w:color="auto"/>
               <w:left w:val="single" w:sz="4" w:space="0" w:color="auto"/>
@@ -14620,7 +14602,7 @@
         </w:tc>
         <w:tc>
           <w:tcPr>
-            <w:tcW w:w="666" w:type="pct"/>
+            <w:tcW w:w="702" w:type="pct"/>
             <w:tcBorders>
               <w:top w:val="single" w:sz="4" w:space="0" w:color="auto"/>
               <w:left w:val="single" w:sz="4" w:space="0" w:color="auto"/>
@@ -14661,7 +14643,7 @@
         </w:tc>
         <w:tc>
           <w:tcPr>
-            <w:tcW w:w="539" w:type="pct"/>
+            <w:tcW w:w="344" w:type="pct"/>
             <w:tcBorders>
               <w:top w:val="single" w:sz="4" w:space="0" w:color="auto"/>
               <w:left w:val="single" w:sz="4" w:space="0" w:color="auto"/>
@@ -14702,7 +14684,7 @@
         </w:tc>
         <w:tc>
           <w:tcPr>
-            <w:tcW w:w="771" w:type="pct"/>
+            <w:tcW w:w="814" w:type="pct"/>
             <w:tcBorders>
               <w:top w:val="single" w:sz="4" w:space="0" w:color="auto"/>
               <w:left w:val="single" w:sz="4" w:space="0" w:color="auto"/>
@@ -14744,11 +14726,11 @@
       </w:tr>
       <w:tr>
         <w:trPr>
-          <w:trHeight w:val="567"/>
+          <w:trHeight w:val="508"/>
         </w:trPr>
         <w:tc>
           <w:tcPr>
-            <w:tcW w:w="513" w:type="pct"/>
+            <w:tcW w:w="514" w:type="pct"/>
             <w:vMerge/>
             <w:tcBorders>
               <w:top w:val="nil"/>
@@ -14780,7 +14762,7 @@
         </w:tc>
         <w:tc>
           <w:tcPr>
-            <w:tcW w:w="971" w:type="pct"/>
+            <w:tcW w:w="1025" w:type="pct"/>
             <w:tcBorders>
               <w:top w:val="nil"/>
               <w:left w:val="nil"/>
@@ -14823,7 +14805,7 @@
         </w:tc>
         <w:tc>
           <w:tcPr>
-            <w:tcW w:w="357" w:type="pct"/>
+            <w:tcW w:w="355" w:type="pct"/>
             <w:tcBorders>
               <w:top w:val="single" w:sz="4" w:space="0" w:color="auto"/>
               <w:left w:val="single" w:sz="4" w:space="0" w:color="auto"/>
@@ -14864,7 +14846,7 @@
         </w:tc>
         <w:tc>
           <w:tcPr>
-            <w:tcW w:w="371" w:type="pct"/>
+            <w:tcW w:w="391" w:type="pct"/>
             <w:tcBorders>
               <w:top w:val="single" w:sz="4" w:space="0" w:color="auto"/>
               <w:left w:val="single" w:sz="4" w:space="0" w:color="auto"/>
@@ -14905,7 +14887,7 @@
         </w:tc>
         <w:tc>
           <w:tcPr>
-            <w:tcW w:w="453" w:type="pct"/>
+            <w:tcW w:w="477" w:type="pct"/>
             <w:tcBorders>
               <w:top w:val="single" w:sz="4" w:space="0" w:color="auto"/>
               <w:left w:val="single" w:sz="4" w:space="0" w:color="auto"/>
@@ -14946,7 +14928,7 @@
         </w:tc>
         <w:tc>
           <w:tcPr>
-            <w:tcW w:w="359" w:type="pct"/>
+            <w:tcW w:w="377" w:type="pct"/>
             <w:tcBorders>
               <w:top w:val="single" w:sz="4" w:space="0" w:color="auto"/>
               <w:left w:val="single" w:sz="4" w:space="0" w:color="auto"/>
@@ -14987,7 +14969,7 @@
         </w:tc>
         <w:tc>
           <w:tcPr>
-            <w:tcW w:w="666" w:type="pct"/>
+            <w:tcW w:w="702" w:type="pct"/>
             <w:tcBorders>
               <w:top w:val="single" w:sz="4" w:space="0" w:color="auto"/>
               <w:left w:val="single" w:sz="4" w:space="0" w:color="auto"/>
@@ -15028,7 +15010,7 @@
         </w:tc>
         <w:tc>
           <w:tcPr>
-            <w:tcW w:w="539" w:type="pct"/>
+            <w:tcW w:w="344" w:type="pct"/>
             <w:tcBorders>
               <w:top w:val="single" w:sz="4" w:space="0" w:color="auto"/>
               <w:left w:val="single" w:sz="4" w:space="0" w:color="auto"/>
@@ -15069,7 +15051,7 @@
         </w:tc>
         <w:tc>
           <w:tcPr>
-            <w:tcW w:w="771" w:type="pct"/>
+            <w:tcW w:w="814" w:type="pct"/>
             <w:tcBorders>
               <w:top w:val="single" w:sz="4" w:space="0" w:color="auto"/>
               <w:left w:val="single" w:sz="4" w:space="0" w:color="auto"/>
@@ -15111,11 +15093,11 @@
       </w:tr>
       <w:tr>
         <w:trPr>
-          <w:trHeight w:val="567"/>
+          <w:trHeight w:val="508"/>
         </w:trPr>
         <w:tc>
           <w:tcPr>
-            <w:tcW w:w="513" w:type="pct"/>
+            <w:tcW w:w="514" w:type="pct"/>
             <w:vMerge w:val="restart"/>
             <w:tcBorders>
               <w:top w:val="nil"/>
@@ -15158,7 +15140,7 @@
         </w:tc>
         <w:tc>
           <w:tcPr>
-            <w:tcW w:w="971" w:type="pct"/>
+            <w:tcW w:w="1025" w:type="pct"/>
             <w:tcBorders>
               <w:top w:val="nil"/>
               <w:left w:val="nil"/>
@@ -15201,7 +15183,7 @@
         </w:tc>
         <w:tc>
           <w:tcPr>
-            <w:tcW w:w="357" w:type="pct"/>
+            <w:tcW w:w="355" w:type="pct"/>
             <w:tcBorders>
               <w:top w:val="single" w:sz="4" w:space="0" w:color="auto"/>
               <w:left w:val="single" w:sz="4" w:space="0" w:color="auto"/>
@@ -15242,7 +15224,7 @@
         </w:tc>
         <w:tc>
           <w:tcPr>
-            <w:tcW w:w="371" w:type="pct"/>
+            <w:tcW w:w="391" w:type="pct"/>
             <w:tcBorders>
               <w:top w:val="single" w:sz="4" w:space="0" w:color="auto"/>
               <w:left w:val="single" w:sz="4" w:space="0" w:color="auto"/>
@@ -15283,7 +15265,7 @@
         </w:tc>
         <w:tc>
           <w:tcPr>
-            <w:tcW w:w="453" w:type="pct"/>
+            <w:tcW w:w="477" w:type="pct"/>
             <w:tcBorders>
               <w:top w:val="single" w:sz="4" w:space="0" w:color="auto"/>
               <w:left w:val="single" w:sz="4" w:space="0" w:color="auto"/>
@@ -15324,7 +15306,7 @@
         </w:tc>
         <w:tc>
           <w:tcPr>
-            <w:tcW w:w="359" w:type="pct"/>
+            <w:tcW w:w="377" w:type="pct"/>
             <w:tcBorders>
               <w:top w:val="single" w:sz="4" w:space="0" w:color="auto"/>
               <w:left w:val="single" w:sz="4" w:space="0" w:color="auto"/>
@@ -15365,7 +15347,7 @@
         </w:tc>
         <w:tc>
           <w:tcPr>
-            <w:tcW w:w="666" w:type="pct"/>
+            <w:tcW w:w="702" w:type="pct"/>
             <w:tcBorders>
               <w:top w:val="single" w:sz="4" w:space="0" w:color="auto"/>
               <w:left w:val="single" w:sz="4" w:space="0" w:color="auto"/>
@@ -15406,7 +15388,7 @@
         </w:tc>
         <w:tc>
           <w:tcPr>
-            <w:tcW w:w="539" w:type="pct"/>
+            <w:tcW w:w="344" w:type="pct"/>
             <w:tcBorders>
               <w:top w:val="single" w:sz="4" w:space="0" w:color="auto"/>
               <w:left w:val="single" w:sz="4" w:space="0" w:color="auto"/>
@@ -15447,7 +15429,7 @@
         </w:tc>
         <w:tc>
           <w:tcPr>
-            <w:tcW w:w="771" w:type="pct"/>
+            <w:tcW w:w="814" w:type="pct"/>
             <w:tcBorders>
               <w:top w:val="single" w:sz="4" w:space="0" w:color="auto"/>
               <w:left w:val="single" w:sz="4" w:space="0" w:color="auto"/>
@@ -15489,11 +15471,11 @@
       </w:tr>
       <w:tr>
         <w:trPr>
-          <w:trHeight w:val="567"/>
+          <w:trHeight w:val="508"/>
         </w:trPr>
         <w:tc>
           <w:tcPr>
-            <w:tcW w:w="513" w:type="pct"/>
+            <w:tcW w:w="514" w:type="pct"/>
             <w:vMerge/>
             <w:tcBorders>
               <w:top w:val="nil"/>
@@ -15525,7 +15507,7 @@
         </w:tc>
         <w:tc>
           <w:tcPr>
-            <w:tcW w:w="971" w:type="pct"/>
+            <w:tcW w:w="1025" w:type="pct"/>
             <w:tcBorders>
               <w:top w:val="nil"/>
               <w:left w:val="nil"/>
@@ -15568,7 +15550,7 @@
         </w:tc>
         <w:tc>
           <w:tcPr>
-            <w:tcW w:w="357" w:type="pct"/>
+            <w:tcW w:w="355" w:type="pct"/>
             <w:tcBorders>
               <w:top w:val="single" w:sz="4" w:space="0" w:color="auto"/>
               <w:left w:val="single" w:sz="4" w:space="0" w:color="auto"/>
@@ -15609,7 +15591,7 @@
         </w:tc>
         <w:tc>
           <w:tcPr>
-            <w:tcW w:w="371" w:type="pct"/>
+            <w:tcW w:w="391" w:type="pct"/>
             <w:tcBorders>
               <w:top w:val="single" w:sz="4" w:space="0" w:color="auto"/>
               <w:left w:val="single" w:sz="4" w:space="0" w:color="auto"/>
@@ -15650,7 +15632,7 @@
         </w:tc>
         <w:tc>
           <w:tcPr>
-            <w:tcW w:w="453" w:type="pct"/>
+            <w:tcW w:w="477" w:type="pct"/>
             <w:tcBorders>
               <w:top w:val="single" w:sz="4" w:space="0" w:color="auto"/>
               <w:left w:val="single" w:sz="4" w:space="0" w:color="auto"/>
@@ -15691,7 +15673,7 @@
         </w:tc>
         <w:tc>
           <w:tcPr>
-            <w:tcW w:w="359" w:type="pct"/>
+            <w:tcW w:w="377" w:type="pct"/>
             <w:tcBorders>
               <w:top w:val="single" w:sz="4" w:space="0" w:color="auto"/>
               <w:left w:val="single" w:sz="4" w:space="0" w:color="auto"/>
@@ -15732,7 +15714,7 @@
         </w:tc>
         <w:tc>
           <w:tcPr>
-            <w:tcW w:w="666" w:type="pct"/>
+            <w:tcW w:w="702" w:type="pct"/>
             <w:tcBorders>
               <w:top w:val="single" w:sz="4" w:space="0" w:color="auto"/>
               <w:left w:val="single" w:sz="4" w:space="0" w:color="auto"/>
@@ -15773,7 +15755,7 @@
         </w:tc>
         <w:tc>
           <w:tcPr>
-            <w:tcW w:w="539" w:type="pct"/>
+            <w:tcW w:w="344" w:type="pct"/>
             <w:tcBorders>
               <w:top w:val="single" w:sz="4" w:space="0" w:color="auto"/>
               <w:left w:val="single" w:sz="4" w:space="0" w:color="auto"/>
@@ -15814,7 +15796,7 @@
         </w:tc>
         <w:tc>
           <w:tcPr>
-            <w:tcW w:w="771" w:type="pct"/>
+            <w:tcW w:w="814" w:type="pct"/>
             <w:tcBorders>
               <w:top w:val="single" w:sz="4" w:space="0" w:color="auto"/>
               <w:left w:val="single" w:sz="4" w:space="0" w:color="auto"/>
@@ -15856,11 +15838,11 @@
       </w:tr>
       <w:tr>
         <w:trPr>
-          <w:trHeight w:val="567"/>
+          <w:trHeight w:val="508"/>
         </w:trPr>
         <w:tc>
           <w:tcPr>
-            <w:tcW w:w="513" w:type="pct"/>
+            <w:tcW w:w="514" w:type="pct"/>
             <w:vMerge/>
             <w:tcBorders>
               <w:top w:val="nil"/>
@@ -15892,7 +15874,7 @@
         </w:tc>
         <w:tc>
           <w:tcPr>
-            <w:tcW w:w="971" w:type="pct"/>
+            <w:tcW w:w="1025" w:type="pct"/>
             <w:tcBorders>
               <w:top w:val="nil"/>
               <w:left w:val="nil"/>
@@ -15935,7 +15917,7 @@
         </w:tc>
         <w:tc>
           <w:tcPr>
-            <w:tcW w:w="357" w:type="pct"/>
+            <w:tcW w:w="355" w:type="pct"/>
             <w:tcBorders>
               <w:top w:val="single" w:sz="4" w:space="0" w:color="auto"/>
               <w:left w:val="single" w:sz="4" w:space="0" w:color="auto"/>
@@ -15976,7 +15958,7 @@
         </w:tc>
         <w:tc>
           <w:tcPr>
-            <w:tcW w:w="371" w:type="pct"/>
+            <w:tcW w:w="391" w:type="pct"/>
             <w:tcBorders>
               <w:top w:val="single" w:sz="4" w:space="0" w:color="auto"/>
               <w:left w:val="single" w:sz="4" w:space="0" w:color="auto"/>
@@ -16017,7 +15999,7 @@
         </w:tc>
         <w:tc>
           <w:tcPr>
-            <w:tcW w:w="453" w:type="pct"/>
+            <w:tcW w:w="477" w:type="pct"/>
             <w:tcBorders>
               <w:top w:val="single" w:sz="4" w:space="0" w:color="auto"/>
               <w:left w:val="single" w:sz="4" w:space="0" w:color="auto"/>
@@ -16058,7 +16040,7 @@
         </w:tc>
         <w:tc>
           <w:tcPr>
-            <w:tcW w:w="359" w:type="pct"/>
+            <w:tcW w:w="377" w:type="pct"/>
             <w:tcBorders>
               <w:top w:val="single" w:sz="4" w:space="0" w:color="auto"/>
               <w:left w:val="single" w:sz="4" w:space="0" w:color="auto"/>
@@ -16099,7 +16081,7 @@
         </w:tc>
         <w:tc>
           <w:tcPr>
-            <w:tcW w:w="666" w:type="pct"/>
+            <w:tcW w:w="702" w:type="pct"/>
             <w:tcBorders>
               <w:top w:val="single" w:sz="4" w:space="0" w:color="auto"/>
               <w:left w:val="single" w:sz="4" w:space="0" w:color="auto"/>
@@ -16140,7 +16122,7 @@
         </w:tc>
         <w:tc>
           <w:tcPr>
-            <w:tcW w:w="539" w:type="pct"/>
+            <w:tcW w:w="344" w:type="pct"/>
             <w:tcBorders>
               <w:top w:val="single" w:sz="4" w:space="0" w:color="auto"/>
               <w:left w:val="single" w:sz="4" w:space="0" w:color="auto"/>
@@ -16181,7 +16163,7 @@
         </w:tc>
         <w:tc>
           <w:tcPr>
-            <w:tcW w:w="771" w:type="pct"/>
+            <w:tcW w:w="814" w:type="pct"/>
             <w:tcBorders>
               <w:top w:val="single" w:sz="4" w:space="0" w:color="auto"/>
               <w:left w:val="single" w:sz="4" w:space="0" w:color="auto"/>
@@ -16223,11 +16205,11 @@
       </w:tr>
       <w:tr>
         <w:trPr>
-          <w:trHeight w:val="567"/>
+          <w:trHeight w:val="508"/>
         </w:trPr>
         <w:tc>
           <w:tcPr>
-            <w:tcW w:w="1484" w:type="pct"/>
+            <w:tcW w:w="1540" w:type="pct"/>
             <w:gridSpan w:val="2"/>
             <w:tcBorders>
               <w:top w:val="single" w:sz="4" w:space="0" w:color="auto"/>
@@ -16270,7 +16252,7 @@
         </w:tc>
         <w:tc>
           <w:tcPr>
-            <w:tcW w:w="357" w:type="pct"/>
+            <w:tcW w:w="355" w:type="pct"/>
             <w:tcBorders>
               <w:top w:val="single" w:sz="4" w:space="0" w:color="auto"/>
               <w:left w:val="single" w:sz="4" w:space="0" w:color="auto"/>
@@ -16310,7 +16292,7 @@
         </w:tc>
         <w:tc>
           <w:tcPr>
-            <w:tcW w:w="371" w:type="pct"/>
+            <w:tcW w:w="391" w:type="pct"/>
             <w:tcBorders>
               <w:top w:val="single" w:sz="4" w:space="0" w:color="auto"/>
               <w:left w:val="single" w:sz="4" w:space="0" w:color="auto"/>
@@ -16350,7 +16332,7 @@
         </w:tc>
         <w:tc>
           <w:tcPr>
-            <w:tcW w:w="453" w:type="pct"/>
+            <w:tcW w:w="477" w:type="pct"/>
             <w:tcBorders>
               <w:top w:val="single" w:sz="4" w:space="0" w:color="auto"/>
               <w:left w:val="single" w:sz="4" w:space="0" w:color="auto"/>
@@ -16390,7 +16372,7 @@
         </w:tc>
         <w:tc>
           <w:tcPr>
-            <w:tcW w:w="359" w:type="pct"/>
+            <w:tcW w:w="377" w:type="pct"/>
             <w:tcBorders>
               <w:top w:val="single" w:sz="4" w:space="0" w:color="auto"/>
               <w:left w:val="single" w:sz="4" w:space="0" w:color="auto"/>
@@ -16430,7 +16412,7 @@
         </w:tc>
         <w:tc>
           <w:tcPr>
-            <w:tcW w:w="666" w:type="pct"/>
+            <w:tcW w:w="702" w:type="pct"/>
             <w:tcBorders>
               <w:top w:val="single" w:sz="4" w:space="0" w:color="auto"/>
               <w:left w:val="single" w:sz="4" w:space="0" w:color="auto"/>
@@ -16470,7 +16452,7 @@
         </w:tc>
         <w:tc>
           <w:tcPr>
-            <w:tcW w:w="539" w:type="pct"/>
+            <w:tcW w:w="344" w:type="pct"/>
             <w:tcBorders>
               <w:top w:val="single" w:sz="4" w:space="0" w:color="auto"/>
               <w:left w:val="single" w:sz="4" w:space="0" w:color="auto"/>
@@ -16510,7 +16492,7 @@
         </w:tc>
         <w:tc>
           <w:tcPr>
-            <w:tcW w:w="771" w:type="pct"/>
+            <w:tcW w:w="814" w:type="pct"/>
             <w:tcBorders>
               <w:top w:val="single" w:sz="4" w:space="0" w:color="auto"/>
               <w:left w:val="single" w:sz="4" w:space="0" w:color="auto"/>
@@ -16551,11 +16533,11 @@
       </w:tr>
       <w:tr>
         <w:trPr>
-          <w:trHeight w:val="567"/>
+          <w:trHeight w:val="508"/>
         </w:trPr>
         <w:tc>
           <w:tcPr>
-            <w:tcW w:w="513" w:type="pct"/>
+            <w:tcW w:w="514" w:type="pct"/>
             <w:vMerge w:val="restart"/>
             <w:tcBorders>
               <w:top w:val="nil"/>
@@ -16599,7 +16581,7 @@
         </w:tc>
         <w:tc>
           <w:tcPr>
-            <w:tcW w:w="971" w:type="pct"/>
+            <w:tcW w:w="1025" w:type="pct"/>
             <w:tcBorders>
               <w:top w:val="nil"/>
               <w:left w:val="nil"/>
@@ -16642,7 +16624,7 @@
         </w:tc>
         <w:tc>
           <w:tcPr>
-            <w:tcW w:w="357" w:type="pct"/>
+            <w:tcW w:w="355" w:type="pct"/>
             <w:tcBorders>
               <w:top w:val="single" w:sz="4" w:space="0" w:color="auto"/>
               <w:left w:val="single" w:sz="4" w:space="0" w:color="auto"/>
@@ -16683,7 +16665,7 @@
         </w:tc>
         <w:tc>
           <w:tcPr>
-            <w:tcW w:w="371" w:type="pct"/>
+            <w:tcW w:w="391" w:type="pct"/>
             <w:tcBorders>
               <w:top w:val="single" w:sz="4" w:space="0" w:color="auto"/>
               <w:left w:val="single" w:sz="4" w:space="0" w:color="auto"/>
@@ -16724,7 +16706,7 @@
         </w:tc>
         <w:tc>
           <w:tcPr>
-            <w:tcW w:w="453" w:type="pct"/>
+            <w:tcW w:w="477" w:type="pct"/>
             <w:tcBorders>
               <w:top w:val="single" w:sz="4" w:space="0" w:color="auto"/>
               <w:left w:val="single" w:sz="4" w:space="0" w:color="auto"/>
@@ -16765,7 +16747,7 @@
         </w:tc>
         <w:tc>
           <w:tcPr>
-            <w:tcW w:w="359" w:type="pct"/>
+            <w:tcW w:w="377" w:type="pct"/>
             <w:tcBorders>
               <w:top w:val="single" w:sz="4" w:space="0" w:color="auto"/>
               <w:left w:val="single" w:sz="4" w:space="0" w:color="auto"/>
@@ -16806,7 +16788,7 @@
         </w:tc>
         <w:tc>
           <w:tcPr>
-            <w:tcW w:w="666" w:type="pct"/>
+            <w:tcW w:w="702" w:type="pct"/>
             <w:tcBorders>
               <w:top w:val="single" w:sz="4" w:space="0" w:color="auto"/>
               <w:left w:val="single" w:sz="4" w:space="0" w:color="auto"/>
@@ -16847,7 +16829,7 @@
         </w:tc>
         <w:tc>
           <w:tcPr>
-            <w:tcW w:w="539" w:type="pct"/>
+            <w:tcW w:w="344" w:type="pct"/>
             <w:tcBorders>
               <w:top w:val="single" w:sz="4" w:space="0" w:color="auto"/>
               <w:left w:val="single" w:sz="4" w:space="0" w:color="auto"/>
@@ -16888,7 +16870,7 @@
         </w:tc>
         <w:tc>
           <w:tcPr>
-            <w:tcW w:w="771" w:type="pct"/>
+            <w:tcW w:w="814" w:type="pct"/>
             <w:tcBorders>
               <w:top w:val="single" w:sz="4" w:space="0" w:color="auto"/>
               <w:left w:val="single" w:sz="4" w:space="0" w:color="auto"/>
@@ -16930,11 +16912,11 @@
       </w:tr>
       <w:tr>
         <w:trPr>
-          <w:trHeight w:val="567"/>
+          <w:trHeight w:val="508"/>
         </w:trPr>
         <w:tc>
           <w:tcPr>
-            <w:tcW w:w="513" w:type="pct"/>
+            <w:tcW w:w="514" w:type="pct"/>
             <w:vMerge/>
             <w:tcBorders>
               <w:top w:val="nil"/>
@@ -16966,7 +16948,7 @@
         </w:tc>
         <w:tc>
           <w:tcPr>
-            <w:tcW w:w="971" w:type="pct"/>
+            <w:tcW w:w="1025" w:type="pct"/>
             <w:tcBorders>
               <w:top w:val="nil"/>
               <w:left w:val="nil"/>
@@ -17009,7 +16991,7 @@
         </w:tc>
         <w:tc>
           <w:tcPr>
-            <w:tcW w:w="357" w:type="pct"/>
+            <w:tcW w:w="355" w:type="pct"/>
             <w:tcBorders>
               <w:top w:val="single" w:sz="4" w:space="0" w:color="auto"/>
               <w:left w:val="single" w:sz="4" w:space="0" w:color="auto"/>
@@ -17050,7 +17032,7 @@
         </w:tc>
         <w:tc>
           <w:tcPr>
-            <w:tcW w:w="371" w:type="pct"/>
+            <w:tcW w:w="391" w:type="pct"/>
             <w:tcBorders>
               <w:top w:val="single" w:sz="4" w:space="0" w:color="auto"/>
               <w:left w:val="single" w:sz="4" w:space="0" w:color="auto"/>
@@ -17091,7 +17073,7 @@
         </w:tc>
         <w:tc>
           <w:tcPr>
-            <w:tcW w:w="453" w:type="pct"/>
+            <w:tcW w:w="477" w:type="pct"/>
             <w:tcBorders>
               <w:top w:val="single" w:sz="4" w:space="0" w:color="auto"/>
               <w:left w:val="single" w:sz="4" w:space="0" w:color="auto"/>
@@ -17132,7 +17114,7 @@
         </w:tc>
         <w:tc>
           <w:tcPr>
-            <w:tcW w:w="359" w:type="pct"/>
+            <w:tcW w:w="377" w:type="pct"/>
             <w:tcBorders>
               <w:top w:val="single" w:sz="4" w:space="0" w:color="auto"/>
               <w:left w:val="single" w:sz="4" w:space="0" w:color="auto"/>
@@ -17173,7 +17155,7 @@
         </w:tc>
         <w:tc>
           <w:tcPr>
-            <w:tcW w:w="666" w:type="pct"/>
+            <w:tcW w:w="702" w:type="pct"/>
             <w:tcBorders>
               <w:top w:val="single" w:sz="4" w:space="0" w:color="auto"/>
               <w:left w:val="single" w:sz="4" w:space="0" w:color="auto"/>
@@ -17214,7 +17196,7 @@
         </w:tc>
         <w:tc>
           <w:tcPr>
-            <w:tcW w:w="539" w:type="pct"/>
+            <w:tcW w:w="344" w:type="pct"/>
             <w:tcBorders>
               <w:top w:val="single" w:sz="4" w:space="0" w:color="auto"/>
               <w:left w:val="single" w:sz="4" w:space="0" w:color="auto"/>
@@ -17255,7 +17237,7 @@
         </w:tc>
         <w:tc>
           <w:tcPr>
-            <w:tcW w:w="771" w:type="pct"/>
+            <w:tcW w:w="814" w:type="pct"/>
             <w:tcBorders>
               <w:top w:val="single" w:sz="4" w:space="0" w:color="auto"/>
               <w:left w:val="single" w:sz="4" w:space="0" w:color="auto"/>
@@ -17297,11 +17279,11 @@
       </w:tr>
       <w:tr>
         <w:trPr>
-          <w:trHeight w:val="567"/>
+          <w:trHeight w:val="508"/>
         </w:trPr>
         <w:tc>
           <w:tcPr>
-            <w:tcW w:w="513" w:type="pct"/>
+            <w:tcW w:w="514" w:type="pct"/>
             <w:vMerge/>
             <w:tcBorders>
               <w:top w:val="nil"/>
@@ -17333,7 +17315,7 @@
         </w:tc>
         <w:tc>
           <w:tcPr>
-            <w:tcW w:w="971" w:type="pct"/>
+            <w:tcW w:w="1025" w:type="pct"/>
             <w:tcBorders>
               <w:top w:val="nil"/>
               <w:left w:val="nil"/>
@@ -17376,7 +17358,7 @@
         </w:tc>
         <w:tc>
           <w:tcPr>
-            <w:tcW w:w="357" w:type="pct"/>
+            <w:tcW w:w="355" w:type="pct"/>
             <w:tcBorders>
               <w:top w:val="single" w:sz="4" w:space="0" w:color="auto"/>
               <w:left w:val="single" w:sz="4" w:space="0" w:color="auto"/>
@@ -17417,7 +17399,7 @@
         </w:tc>
         <w:tc>
           <w:tcPr>
-            <w:tcW w:w="371" w:type="pct"/>
+            <w:tcW w:w="391" w:type="pct"/>
             <w:tcBorders>
               <w:top w:val="single" w:sz="4" w:space="0" w:color="auto"/>
               <w:left w:val="single" w:sz="4" w:space="0" w:color="auto"/>
@@ -17458,7 +17440,7 @@
         </w:tc>
         <w:tc>
           <w:tcPr>
-            <w:tcW w:w="453" w:type="pct"/>
+            <w:tcW w:w="477" w:type="pct"/>
             <w:tcBorders>
               <w:top w:val="single" w:sz="4" w:space="0" w:color="auto"/>
               <w:left w:val="single" w:sz="4" w:space="0" w:color="auto"/>
@@ -17499,7 +17481,7 @@
         </w:tc>
         <w:tc>
           <w:tcPr>
-            <w:tcW w:w="359" w:type="pct"/>
+            <w:tcW w:w="377" w:type="pct"/>
             <w:tcBorders>
               <w:top w:val="single" w:sz="4" w:space="0" w:color="auto"/>
               <w:left w:val="single" w:sz="4" w:space="0" w:color="auto"/>
@@ -17540,7 +17522,7 @@
         </w:tc>
         <w:tc>
           <w:tcPr>
-            <w:tcW w:w="666" w:type="pct"/>
+            <w:tcW w:w="702" w:type="pct"/>
             <w:tcBorders>
               <w:top w:val="single" w:sz="4" w:space="0" w:color="auto"/>
               <w:left w:val="single" w:sz="4" w:space="0" w:color="auto"/>
@@ -17581,7 +17563,7 @@
         </w:tc>
         <w:tc>
           <w:tcPr>
-            <w:tcW w:w="539" w:type="pct"/>
+            <w:tcW w:w="344" w:type="pct"/>
             <w:tcBorders>
               <w:top w:val="single" w:sz="4" w:space="0" w:color="auto"/>
               <w:left w:val="single" w:sz="4" w:space="0" w:color="auto"/>
@@ -17622,7 +17604,7 @@
         </w:tc>
         <w:tc>
           <w:tcPr>
-            <w:tcW w:w="771" w:type="pct"/>
+            <w:tcW w:w="814" w:type="pct"/>
             <w:tcBorders>
               <w:top w:val="single" w:sz="4" w:space="0" w:color="auto"/>
               <w:left w:val="single" w:sz="4" w:space="0" w:color="auto"/>
@@ -18383,6 +18365,9 @@
     <w:p>
       <w:pPr>
         <w:pStyle w:val="2"/>
+        <w:rPr>
+          <w:lang w:val="en-US"/>
+        </w:rPr>
       </w:pPr>
       <w:bookmarkStart w:id="35" w:name="_Toc167952491"/>
       <w:r>
@@ -18392,16 +18377,19 @@
       <w:bookmarkEnd w:id="35"/>
     </w:p>
     <w:p>
+      <w:pPr>
+        <w:pStyle w:val="2"/>
+      </w:pPr>
       <w:r>
         <w:rPr>
           <w:noProof/>
           <w:snapToGrid/>
         </w:rPr>
         <w:drawing>
-          <wp:inline distT="0" distB="0" distL="0" distR="0" wp14:anchorId="15BADBC5" wp14:editId="29791A8E">
-            <wp:extent cx="3732335" cy="5266800"/>
-            <wp:effectExtent l="0" t="0" r="1905" b="0"/>
-            <wp:docPr id="13" name="Рисунок 13"/>
+          <wp:inline distT="0" distB="0" distL="0" distR="0" wp14:anchorId="777D02D5" wp14:editId="11E29A32">
+            <wp:extent cx="3253563" cy="4591192"/>
+            <wp:effectExtent l="0" t="0" r="4445" b="0"/>
+            <wp:docPr id="8" name="Рисунок 8"/>
             <wp:cNvGraphicFramePr>
               <a:graphicFrameLocks xmlns:a="http://schemas.openxmlformats.org/drawingml/2006/main" noChangeAspect="1"/>
             </wp:cNvGraphicFramePr>
@@ -18420,7 +18408,7 @@
                   <pic:spPr bwMode="auto">
                     <a:xfrm>
                       <a:off x="0" y="0"/>
-                      <a:ext cx="3732335" cy="5266800"/>
+                      <a:ext cx="3258709" cy="4598454"/>
                     </a:xfrm>
                     <a:prstGeom prst="rect">
                       <a:avLst/>
@@ -18446,9 +18434,9 @@
           <w:snapToGrid/>
         </w:rPr>
         <w:drawing>
-          <wp:inline distT="0" distB="0" distL="0" distR="0" wp14:anchorId="5E173D0E" wp14:editId="3C8E1FD2">
-            <wp:extent cx="3734984" cy="5266800"/>
-            <wp:effectExtent l="0" t="0" r="0" b="0"/>
+          <wp:inline distT="0" distB="0" distL="0" distR="0" wp14:anchorId="6A183C2F" wp14:editId="3EC9C6DE">
+            <wp:extent cx="3255024" cy="4590000"/>
+            <wp:effectExtent l="0" t="0" r="2540" b="1270"/>
             <wp:docPr id="14" name="Рисунок 14"/>
             <wp:cNvGraphicFramePr>
               <a:graphicFrameLocks xmlns:a="http://schemas.openxmlformats.org/drawingml/2006/main" noChangeAspect="1"/>
@@ -18469,7 +18457,7 @@
                   <pic:spPr>
                     <a:xfrm>
                       <a:off x="0" y="0"/>
-                      <a:ext cx="3734984" cy="5266800"/>
+                      <a:ext cx="3255024" cy="4590000"/>
                     </a:xfrm>
                     <a:prstGeom prst="rect">
                       <a:avLst/>
@@ -18481,6 +18469,8 @@
           </wp:inline>
         </w:drawing>
       </w:r>
+    </w:p>
+    <w:p>
       <w:r>
         <w:br w:type="page"/>
       </w:r>
@@ -19339,8 +19329,8 @@
         <w:ind w:firstLine="0"/>
         <w:jc w:val="left"/>
         <w:sectPr>
-          <w:pgSz w:w="16838" w:h="11906" w:orient="landscape"/>
-          <w:pgMar w:top="851" w:right="1134" w:bottom="1701" w:left="1134" w:header="709" w:footer="709" w:gutter="0"/>
+          <w:pgSz w:w="16838" w:h="11906" w:orient="landscape" w:code="9"/>
+          <w:pgMar w:top="1701" w:right="1134" w:bottom="851" w:left="1134" w:header="709" w:footer="709" w:gutter="0"/>
           <w:cols w:space="708"/>
           <w:docGrid w:linePitch="360"/>
         </w:sectPr>
@@ -20447,6 +20437,7 @@
         <w:docPartUnique/>
       </w:docPartObj>
     </w:sdtPr>
+    <w:sdtEndPr/>
     <w:sdtContent>
       <w:p>
         <w:pPr>
@@ -20466,7 +20457,7 @@
           <w:rPr>
             <w:noProof/>
           </w:rPr>
-          <w:t>3</w:t>
+          <w:t>45</w:t>
         </w:r>
         <w:r>
           <w:fldChar w:fldCharType="end"/>
@@ -23824,7 +23815,7 @@
 </file>
 
 <file path=customXml/itemProps1.xml><?xml version="1.0" encoding="utf-8"?>
-<ds:datastoreItem xmlns:ds="http://schemas.openxmlformats.org/officeDocument/2006/customXml" ds:itemID="{38E49771-5BF0-4F9A-A72B-2D52A422B1BC}">
+<ds:datastoreItem xmlns:ds="http://schemas.openxmlformats.org/officeDocument/2006/customXml" ds:itemID="{2A59BA76-6C14-42A7-8D3E-198A3034A4F1}">
   <ds:schemaRefs>
     <ds:schemaRef ds:uri="http://schemas.openxmlformats.org/officeDocument/2006/bibliography"/>
   </ds:schemaRefs>

</xml_diff>